<commit_message>
Merge lists (with messy comments!)
</commit_message>
<xml_diff>
--- a/Andrew East - 16280042 - ct331_assignment4.docx
+++ b/Andrew East - 16280042 - ct331_assignment4.docx
@@ -203,6 +203,114 @@
           <w:lang w:val="en-IE"/>
         </w:rPr>
         <w:t>Question 1</w:t>
+      </w:r>
+    </w:p>
+    <w:p>
+      <w:pPr>
+        <w:rPr>
+          <w:lang w:val="en-IE"/>
+        </w:rPr>
+      </w:pPr>
+      <w:r>
+        <w:rPr>
+          <w:noProof/>
+        </w:rPr>
+        <w:drawing>
+          <wp:inline distT="0" distB="0" distL="0" distR="0" wp14:anchorId="6286693D" wp14:editId="2421C4CB">
+            <wp:extent cx="5467350" cy="895350"/>
+            <wp:effectExtent l="0" t="0" r="0" b="0"/>
+            <wp:docPr id="2" name="Picture 2"/>
+            <wp:cNvGraphicFramePr>
+              <a:graphicFrameLocks xmlns:a="http://schemas.openxmlformats.org/drawingml/2006/main" noChangeAspect="1"/>
+            </wp:cNvGraphicFramePr>
+            <a:graphic xmlns:a="http://schemas.openxmlformats.org/drawingml/2006/main">
+              <a:graphicData uri="http://schemas.openxmlformats.org/drawingml/2006/picture">
+                <pic:pic xmlns:pic="http://schemas.openxmlformats.org/drawingml/2006/picture">
+                  <pic:nvPicPr>
+                    <pic:cNvPr id="1" name=""/>
+                    <pic:cNvPicPr/>
+                  </pic:nvPicPr>
+                  <pic:blipFill>
+                    <a:blip r:embed="rId7"/>
+                    <a:stretch>
+                      <a:fillRect/>
+                    </a:stretch>
+                  </pic:blipFill>
+                  <pic:spPr>
+                    <a:xfrm>
+                      <a:off x="0" y="0"/>
+                      <a:ext cx="5467350" cy="895350"/>
+                    </a:xfrm>
+                    <a:prstGeom prst="rect">
+                      <a:avLst/>
+                    </a:prstGeom>
+                  </pic:spPr>
+                </pic:pic>
+              </a:graphicData>
+            </a:graphic>
+          </wp:inline>
+        </w:drawing>
+      </w:r>
+    </w:p>
+    <w:p>
+      <w:pPr>
+        <w:rPr>
+          <w:lang w:val="en-IE"/>
+        </w:rPr>
+      </w:pPr>
+      <w:r>
+        <w:rPr>
+          <w:noProof/>
+        </w:rPr>
+        <w:drawing>
+          <wp:inline distT="0" distB="0" distL="0" distR="0" wp14:anchorId="69316C22" wp14:editId="6724158B">
+            <wp:extent cx="3286125" cy="2886075"/>
+            <wp:effectExtent l="0" t="0" r="9525" b="9525"/>
+            <wp:docPr id="1" name="Picture 1"/>
+            <wp:cNvGraphicFramePr>
+              <a:graphicFrameLocks xmlns:a="http://schemas.openxmlformats.org/drawingml/2006/main" noChangeAspect="1"/>
+            </wp:cNvGraphicFramePr>
+            <a:graphic xmlns:a="http://schemas.openxmlformats.org/drawingml/2006/main">
+              <a:graphicData uri="http://schemas.openxmlformats.org/drawingml/2006/picture">
+                <pic:pic xmlns:pic="http://schemas.openxmlformats.org/drawingml/2006/picture">
+                  <pic:nvPicPr>
+                    <pic:cNvPr id="1" name=""/>
+                    <pic:cNvPicPr/>
+                  </pic:nvPicPr>
+                  <pic:blipFill>
+                    <a:blip r:embed="rId8"/>
+                    <a:stretch>
+                      <a:fillRect/>
+                    </a:stretch>
+                  </pic:blipFill>
+                  <pic:spPr>
+                    <a:xfrm>
+                      <a:off x="0" y="0"/>
+                      <a:ext cx="3286125" cy="2886075"/>
+                    </a:xfrm>
+                    <a:prstGeom prst="rect">
+                      <a:avLst/>
+                    </a:prstGeom>
+                  </pic:spPr>
+                </pic:pic>
+              </a:graphicData>
+            </a:graphic>
+          </wp:inline>
+        </w:drawing>
+      </w:r>
+    </w:p>
+    <w:p>
+      <w:pPr>
+        <w:pStyle w:val="Heading1"/>
+        <w:rPr>
+          <w:lang w:val="en-IE"/>
+        </w:rPr>
+      </w:pPr>
+      <w:r>
+        <w:rPr>
+          <w:lang w:val="en-IE"/>
+        </w:rPr>
+        <w:t>Question 2</w:t>
       </w:r>
     </w:p>
     <w:p>

</xml_diff>

<commit_message>
Clean up code; write up solution
</commit_message>
<xml_diff>
--- a/Andrew East - 16280042 - ct331_assignment4.docx
+++ b/Andrew East - 16280042 - ct331_assignment4.docx
@@ -145,49 +145,7 @@
             <w:rStyle w:val="Hyperlink"/>
             <w:color w:val="5A5A5A" w:themeColor="text1" w:themeTint="A5"/>
           </w:rPr>
-          <w:t>https://github.com/</w:t>
-        </w:r>
-        <w:r>
-          <w:rPr>
-            <w:rStyle w:val="Hyperlink"/>
-            <w:color w:val="5A5A5A" w:themeColor="text1" w:themeTint="A5"/>
-          </w:rPr>
-          <w:t>r</w:t>
-        </w:r>
-        <w:r>
-          <w:rPr>
-            <w:rStyle w:val="Hyperlink"/>
-            <w:color w:val="5A5A5A" w:themeColor="text1" w:themeTint="A5"/>
-          </w:rPr>
-          <w:t>eideast/ct</w:t>
-        </w:r>
-        <w:r>
-          <w:rPr>
-            <w:rStyle w:val="Hyperlink"/>
-            <w:color w:val="5A5A5A" w:themeColor="text1" w:themeTint="A5"/>
-          </w:rPr>
-          <w:t>3</w:t>
-        </w:r>
-        <w:r>
-          <w:rPr>
-            <w:rStyle w:val="Hyperlink"/>
-            <w:color w:val="5A5A5A" w:themeColor="text1" w:themeTint="A5"/>
-          </w:rPr>
-          <w:t>31_assi</w:t>
-        </w:r>
-        <w:r>
-          <w:rPr>
-            <w:rStyle w:val="Hyperlink"/>
-            <w:color w:val="5A5A5A" w:themeColor="text1" w:themeTint="A5"/>
-          </w:rPr>
-          <w:t>g</w:t>
-        </w:r>
-        <w:r>
-          <w:rPr>
-            <w:rStyle w:val="Hyperlink"/>
-            <w:color w:val="5A5A5A" w:themeColor="text1" w:themeTint="A5"/>
-          </w:rPr>
-          <w:t>nment4</w:t>
+          <w:t>https://github.com/reideast/ct331_assignment4</w:t>
         </w:r>
       </w:hyperlink>
     </w:p>
@@ -319,8 +277,312 @@
           <w:lang w:val="en-IE"/>
         </w:rPr>
       </w:pPr>
+      <w:r>
+        <w:rPr>
+          <w:noProof/>
+        </w:rPr>
+        <w:drawing>
+          <wp:inline distT="0" distB="0" distL="0" distR="0" wp14:anchorId="5EA4F7F2" wp14:editId="64D9303F">
+            <wp:extent cx="5943600" cy="1379220"/>
+            <wp:effectExtent l="0" t="0" r="0" b="0"/>
+            <wp:docPr id="6" name="Picture 6"/>
+            <wp:cNvGraphicFramePr>
+              <a:graphicFrameLocks xmlns:a="http://schemas.openxmlformats.org/drawingml/2006/main" noChangeAspect="1"/>
+            </wp:cNvGraphicFramePr>
+            <a:graphic xmlns:a="http://schemas.openxmlformats.org/drawingml/2006/main">
+              <a:graphicData uri="http://schemas.openxmlformats.org/drawingml/2006/picture">
+                <pic:pic xmlns:pic="http://schemas.openxmlformats.org/drawingml/2006/picture">
+                  <pic:nvPicPr>
+                    <pic:cNvPr id="1" name=""/>
+                    <pic:cNvPicPr/>
+                  </pic:nvPicPr>
+                  <pic:blipFill>
+                    <a:blip r:embed="rId9"/>
+                    <a:stretch>
+                      <a:fillRect/>
+                    </a:stretch>
+                  </pic:blipFill>
+                  <pic:spPr>
+                    <a:xfrm>
+                      <a:off x="0" y="0"/>
+                      <a:ext cx="5943600" cy="1379220"/>
+                    </a:xfrm>
+                    <a:prstGeom prst="rect">
+                      <a:avLst/>
+                    </a:prstGeom>
+                  </pic:spPr>
+                </pic:pic>
+              </a:graphicData>
+            </a:graphic>
+          </wp:inline>
+        </w:drawing>
+      </w:r>
+    </w:p>
+    <w:p>
+      <w:pPr>
+        <w:rPr>
+          <w:lang w:val="en-IE"/>
+        </w:rPr>
+      </w:pPr>
+      <w:r>
+        <w:rPr>
+          <w:noProof/>
+        </w:rPr>
+        <w:lastRenderedPageBreak/>
+        <w:drawing>
+          <wp:inline distT="0" distB="0" distL="0" distR="0" wp14:anchorId="72911B8F" wp14:editId="0E33C71B">
+            <wp:extent cx="2647950" cy="1419225"/>
+            <wp:effectExtent l="0" t="0" r="0" b="9525"/>
+            <wp:docPr id="8" name="Picture 8"/>
+            <wp:cNvGraphicFramePr>
+              <a:graphicFrameLocks xmlns:a="http://schemas.openxmlformats.org/drawingml/2006/main" noChangeAspect="1"/>
+            </wp:cNvGraphicFramePr>
+            <a:graphic xmlns:a="http://schemas.openxmlformats.org/drawingml/2006/main">
+              <a:graphicData uri="http://schemas.openxmlformats.org/drawingml/2006/picture">
+                <pic:pic xmlns:pic="http://schemas.openxmlformats.org/drawingml/2006/picture">
+                  <pic:nvPicPr>
+                    <pic:cNvPr id="1" name=""/>
+                    <pic:cNvPicPr/>
+                  </pic:nvPicPr>
+                  <pic:blipFill>
+                    <a:blip r:embed="rId10"/>
+                    <a:stretch>
+                      <a:fillRect/>
+                    </a:stretch>
+                  </pic:blipFill>
+                  <pic:spPr>
+                    <a:xfrm>
+                      <a:off x="0" y="0"/>
+                      <a:ext cx="2647950" cy="1419225"/>
+                    </a:xfrm>
+                    <a:prstGeom prst="rect">
+                      <a:avLst/>
+                    </a:prstGeom>
+                  </pic:spPr>
+                </pic:pic>
+              </a:graphicData>
+            </a:graphic>
+          </wp:inline>
+        </w:drawing>
+      </w:r>
+    </w:p>
+    <w:p>
+      <w:pPr>
+        <w:pStyle w:val="Heading1"/>
+        <w:rPr>
+          <w:lang w:val="en-IE"/>
+        </w:rPr>
+      </w:pPr>
+      <w:r>
+        <w:rPr>
+          <w:lang w:val="en-IE"/>
+        </w:rPr>
+        <w:t>Question 3</w:t>
+      </w:r>
+    </w:p>
+    <w:p>
+      <w:pPr>
+        <w:rPr>
+          <w:lang w:val="en-IE"/>
+        </w:rPr>
+      </w:pPr>
+      <w:r>
+        <w:rPr>
+          <w:noProof/>
+        </w:rPr>
+        <w:drawing>
+          <wp:inline distT="0" distB="0" distL="0" distR="0" wp14:anchorId="3F28B62E" wp14:editId="60641EDA">
+            <wp:extent cx="5943600" cy="1610360"/>
+            <wp:effectExtent l="0" t="0" r="0" b="8890"/>
+            <wp:docPr id="9" name="Picture 9"/>
+            <wp:cNvGraphicFramePr>
+              <a:graphicFrameLocks xmlns:a="http://schemas.openxmlformats.org/drawingml/2006/main" noChangeAspect="1"/>
+            </wp:cNvGraphicFramePr>
+            <a:graphic xmlns:a="http://schemas.openxmlformats.org/drawingml/2006/main">
+              <a:graphicData uri="http://schemas.openxmlformats.org/drawingml/2006/picture">
+                <pic:pic xmlns:pic="http://schemas.openxmlformats.org/drawingml/2006/picture">
+                  <pic:nvPicPr>
+                    <pic:cNvPr id="1" name=""/>
+                    <pic:cNvPicPr/>
+                  </pic:nvPicPr>
+                  <pic:blipFill>
+                    <a:blip r:embed="rId11"/>
+                    <a:stretch>
+                      <a:fillRect/>
+                    </a:stretch>
+                  </pic:blipFill>
+                  <pic:spPr>
+                    <a:xfrm>
+                      <a:off x="0" y="0"/>
+                      <a:ext cx="5943600" cy="1610360"/>
+                    </a:xfrm>
+                    <a:prstGeom prst="rect">
+                      <a:avLst/>
+                    </a:prstGeom>
+                  </pic:spPr>
+                </pic:pic>
+              </a:graphicData>
+            </a:graphic>
+          </wp:inline>
+        </w:drawing>
+      </w:r>
+    </w:p>
+    <w:p>
+      <w:pPr>
+        <w:rPr>
+          <w:lang w:val="en-IE"/>
+        </w:rPr>
+      </w:pPr>
+      <w:r>
+        <w:rPr>
+          <w:noProof/>
+        </w:rPr>
+        <w:drawing>
+          <wp:inline distT="0" distB="0" distL="0" distR="0" wp14:anchorId="2714DCC5" wp14:editId="184F5658">
+            <wp:extent cx="2295525" cy="1343025"/>
+            <wp:effectExtent l="0" t="0" r="9525" b="9525"/>
+            <wp:docPr id="10" name="Picture 10"/>
+            <wp:cNvGraphicFramePr>
+              <a:graphicFrameLocks xmlns:a="http://schemas.openxmlformats.org/drawingml/2006/main" noChangeAspect="1"/>
+            </wp:cNvGraphicFramePr>
+            <a:graphic xmlns:a="http://schemas.openxmlformats.org/drawingml/2006/main">
+              <a:graphicData uri="http://schemas.openxmlformats.org/drawingml/2006/picture">
+                <pic:pic xmlns:pic="http://schemas.openxmlformats.org/drawingml/2006/picture">
+                  <pic:nvPicPr>
+                    <pic:cNvPr id="1" name=""/>
+                    <pic:cNvPicPr/>
+                  </pic:nvPicPr>
+                  <pic:blipFill>
+                    <a:blip r:embed="rId12"/>
+                    <a:stretch>
+                      <a:fillRect/>
+                    </a:stretch>
+                  </pic:blipFill>
+                  <pic:spPr>
+                    <a:xfrm>
+                      <a:off x="0" y="0"/>
+                      <a:ext cx="2295525" cy="1343025"/>
+                    </a:xfrm>
+                    <a:prstGeom prst="rect">
+                      <a:avLst/>
+                    </a:prstGeom>
+                  </pic:spPr>
+                </pic:pic>
+              </a:graphicData>
+            </a:graphic>
+          </wp:inline>
+        </w:drawing>
+      </w:r>
       <w:bookmarkStart w:id="0" w:name="_GoBack"/>
       <w:bookmarkEnd w:id="0"/>
+    </w:p>
+    <w:p>
+      <w:pPr>
+        <w:pStyle w:val="Heading1"/>
+        <w:rPr>
+          <w:lang w:val="en-IE"/>
+        </w:rPr>
+      </w:pPr>
+      <w:r>
+        <w:rPr>
+          <w:lang w:val="en-IE"/>
+        </w:rPr>
+        <w:t>Question 4</w:t>
+      </w:r>
+    </w:p>
+    <w:p>
+      <w:pPr>
+        <w:rPr>
+          <w:lang w:val="en-IE"/>
+        </w:rPr>
+      </w:pPr>
+      <w:r>
+        <w:rPr>
+          <w:noProof/>
+        </w:rPr>
+        <w:drawing>
+          <wp:inline distT="0" distB="0" distL="0" distR="0" wp14:anchorId="2EE24818" wp14:editId="2C9E1ACD">
+            <wp:extent cx="5848350" cy="752475"/>
+            <wp:effectExtent l="0" t="0" r="0" b="9525"/>
+            <wp:docPr id="5" name="Picture 5"/>
+            <wp:cNvGraphicFramePr>
+              <a:graphicFrameLocks xmlns:a="http://schemas.openxmlformats.org/drawingml/2006/main" noChangeAspect="1"/>
+            </wp:cNvGraphicFramePr>
+            <a:graphic xmlns:a="http://schemas.openxmlformats.org/drawingml/2006/main">
+              <a:graphicData uri="http://schemas.openxmlformats.org/drawingml/2006/picture">
+                <pic:pic xmlns:pic="http://schemas.openxmlformats.org/drawingml/2006/picture">
+                  <pic:nvPicPr>
+                    <pic:cNvPr id="1" name=""/>
+                    <pic:cNvPicPr/>
+                  </pic:nvPicPr>
+                  <pic:blipFill>
+                    <a:blip r:embed="rId13"/>
+                    <a:stretch>
+                      <a:fillRect/>
+                    </a:stretch>
+                  </pic:blipFill>
+                  <pic:spPr>
+                    <a:xfrm>
+                      <a:off x="0" y="0"/>
+                      <a:ext cx="5848350" cy="752475"/>
+                    </a:xfrm>
+                    <a:prstGeom prst="rect">
+                      <a:avLst/>
+                    </a:prstGeom>
+                  </pic:spPr>
+                </pic:pic>
+              </a:graphicData>
+            </a:graphic>
+          </wp:inline>
+        </w:drawing>
+      </w:r>
+    </w:p>
+    <w:p>
+      <w:pPr>
+        <w:rPr>
+          <w:lang w:val="en-IE"/>
+        </w:rPr>
+      </w:pPr>
+      <w:r>
+        <w:rPr>
+          <w:noProof/>
+        </w:rPr>
+        <w:drawing>
+          <wp:inline distT="0" distB="0" distL="0" distR="0" wp14:anchorId="7F399E7B" wp14:editId="32D696B3">
+            <wp:extent cx="4029075" cy="1838325"/>
+            <wp:effectExtent l="0" t="0" r="9525" b="9525"/>
+            <wp:docPr id="4" name="Picture 4"/>
+            <wp:cNvGraphicFramePr>
+              <a:graphicFrameLocks xmlns:a="http://schemas.openxmlformats.org/drawingml/2006/main" noChangeAspect="1"/>
+            </wp:cNvGraphicFramePr>
+            <a:graphic xmlns:a="http://schemas.openxmlformats.org/drawingml/2006/main">
+              <a:graphicData uri="http://schemas.openxmlformats.org/drawingml/2006/picture">
+                <pic:pic xmlns:pic="http://schemas.openxmlformats.org/drawingml/2006/picture">
+                  <pic:nvPicPr>
+                    <pic:cNvPr id="1" name=""/>
+                    <pic:cNvPicPr/>
+                  </pic:nvPicPr>
+                  <pic:blipFill>
+                    <a:blip r:embed="rId14"/>
+                    <a:stretch>
+                      <a:fillRect/>
+                    </a:stretch>
+                  </pic:blipFill>
+                  <pic:spPr>
+                    <a:xfrm>
+                      <a:off x="0" y="0"/>
+                      <a:ext cx="4029075" cy="1838325"/>
+                    </a:xfrm>
+                    <a:prstGeom prst="rect">
+                      <a:avLst/>
+                    </a:prstGeom>
+                  </pic:spPr>
+                </pic:pic>
+              </a:graphicData>
+            </a:graphic>
+          </wp:inline>
+        </w:drawing>
+      </w:r>
     </w:p>
     <w:sectPr>
       <w:pgSz w:w="12240" w:h="15840"/>

</xml_diff>